<commit_message>
Update README and exam papers for Nursery and UKG, correcting titles and formatting changes.
</commit_message>
<xml_diff>
--- a/header, landscape.docx
+++ b/header, landscape.docx
@@ -212,7 +212,27 @@
           <w:bCs/>
           <w:sz w:val="20"/>
         </w:rPr>
-        <w:t>Ratnanagar-7, Sauraha, Chitwan</w:t>
+        <w:t xml:space="preserve">Ratnanagar-7, </w:t>
+      </w:r>
+      <w:proofErr w:type="spellStart"/>
+      <w:r>
+        <w:rPr>
+          <w:rFonts w:ascii="Times New Roman" w:hAnsi="Times New Roman"/>
+          <w:b/>
+          <w:bCs/>
+          <w:sz w:val="20"/>
+        </w:rPr>
+        <w:t>Sauraha</w:t>
+      </w:r>
+      <w:proofErr w:type="spellEnd"/>
+      <w:r>
+        <w:rPr>
+          <w:rFonts w:ascii="Times New Roman" w:hAnsi="Times New Roman"/>
+          <w:b/>
+          <w:bCs/>
+          <w:sz w:val="20"/>
+        </w:rPr>
+        <w:t>, Chitwan</w:t>
       </w:r>
     </w:p>
     <w:p>
@@ -245,7 +265,7 @@
           <w:szCs w:val="24"/>
           <w:u w:val="single"/>
         </w:rPr>
-        <w:t>First</w:t>
+        <w:t>Second</w:t>
       </w:r>
       <w:r>
         <w:rPr>
@@ -411,107 +431,6 @@
           <w:szCs w:val="24"/>
         </w:rPr>
         <w:t>Sub:</w:t>
-      </w:r>
-      <w:r>
-        <w:rPr>
-          <w:rFonts w:ascii="Times New Roman" w:hAnsi="Times New Roman"/>
-          <w:b/>
-          <w:bCs/>
-          <w:sz w:val="24"/>
-          <w:szCs w:val="24"/>
-        </w:rPr>
-        <w:t xml:space="preserve"> </w:t>
-      </w:r>
-      <w:r>
-        <w:rPr>
-          <w:rFonts w:ascii="Times New Roman" w:hAnsi="Times New Roman"/>
-          <w:b/>
-          <w:bCs/>
-          <w:sz w:val="24"/>
-          <w:szCs w:val="24"/>
-        </w:rPr>
-        <w:tab/>
-      </w:r>
-      <w:r>
-        <w:rPr>
-          <w:rFonts w:ascii="Times New Roman" w:hAnsi="Times New Roman"/>
-          <w:b/>
-          <w:bCs/>
-          <w:sz w:val="24"/>
-          <w:szCs w:val="24"/>
-        </w:rPr>
-        <w:tab/>
-      </w:r>
-      <w:r>
-        <w:rPr>
-          <w:rFonts w:ascii="Times New Roman" w:hAnsi="Times New Roman"/>
-          <w:b/>
-          <w:bCs/>
-          <w:sz w:val="24"/>
-          <w:szCs w:val="24"/>
-        </w:rPr>
-        <w:tab/>
-      </w:r>
-      <w:r>
-        <w:rPr>
-          <w:rFonts w:ascii="Times New Roman" w:hAnsi="Times New Roman"/>
-          <w:b/>
-          <w:bCs/>
-          <w:sz w:val="24"/>
-          <w:szCs w:val="24"/>
-        </w:rPr>
-        <w:tab/>
-      </w:r>
-      <w:r>
-        <w:rPr>
-          <w:rFonts w:ascii="Times New Roman" w:hAnsi="Times New Roman"/>
-          <w:b/>
-          <w:bCs/>
-          <w:sz w:val="24"/>
-          <w:szCs w:val="24"/>
-        </w:rPr>
-        <w:tab/>
-      </w:r>
-      <w:r>
-        <w:rPr>
-          <w:rFonts w:ascii="Times New Roman" w:hAnsi="Times New Roman"/>
-          <w:b/>
-          <w:bCs/>
-          <w:sz w:val="24"/>
-          <w:szCs w:val="24"/>
-        </w:rPr>
-        <w:tab/>
-      </w:r>
-      <w:r>
-        <w:rPr>
-          <w:rFonts w:ascii="Times New Roman" w:hAnsi="Times New Roman"/>
-          <w:b/>
-          <w:bCs/>
-          <w:sz w:val="24"/>
-          <w:szCs w:val="24"/>
-        </w:rPr>
-        <w:tab/>
-      </w:r>
-      <w:r>
-        <w:rPr>
-          <w:rFonts w:ascii="Times New Roman" w:hAnsi="Times New Roman"/>
-          <w:b/>
-          <w:bCs/>
-          <w:sz w:val="24"/>
-          <w:szCs w:val="24"/>
-        </w:rPr>
-        <w:tab/>
-      </w:r>
-      <w:r>
-        <w:rPr>
-          <w:rFonts w:ascii="Times New Roman" w:hAnsi="Times New Roman"/>
-          <w:b/>
-          <w:bCs/>
-          <w:sz w:val="24"/>
-          <w:szCs w:val="24"/>
-        </w:rPr>
-        <w:tab/>
-        <w:t>P.M.:</w:t>
       </w:r>
     </w:p>
     <w:p/>
@@ -746,6 +665,7 @@
           </mc:Fallback>
         </mc:AlternateContent>
       </w:r>
+      <w:proofErr w:type="spellStart"/>
       <w:r>
         <w:rPr>
           <w:rFonts w:ascii="Preeti" w:hAnsi="Preeti"/>
@@ -754,8 +674,53 @@
           <w:sz w:val="40"/>
           <w:szCs w:val="40"/>
         </w:rPr>
-        <w:t>u|Lg ;f];fO6L klAns :s'n</w:t>
-      </w:r>
+        <w:t>u|Lg</w:t>
+      </w:r>
+      <w:proofErr w:type="spellEnd"/>
+      <w:r>
+        <w:rPr>
+          <w:rFonts w:ascii="Preeti" w:hAnsi="Preeti"/>
+          <w:b/>
+          <w:bCs/>
+          <w:sz w:val="40"/>
+          <w:szCs w:val="40"/>
+        </w:rPr>
+        <w:t xml:space="preserve"> ;f];fO6L </w:t>
+      </w:r>
+      <w:proofErr w:type="spellStart"/>
+      <w:r>
+        <w:rPr>
+          <w:rFonts w:ascii="Preeti" w:hAnsi="Preeti"/>
+          <w:b/>
+          <w:bCs/>
+          <w:sz w:val="40"/>
+          <w:szCs w:val="40"/>
+        </w:rPr>
+        <w:t>klAns</w:t>
+      </w:r>
+      <w:proofErr w:type="spellEnd"/>
+      <w:r>
+        <w:rPr>
+          <w:rFonts w:ascii="Preeti" w:hAnsi="Preeti"/>
+          <w:b/>
+          <w:bCs/>
+          <w:sz w:val="40"/>
+          <w:szCs w:val="40"/>
+        </w:rPr>
+        <w:t xml:space="preserve"> :</w:t>
+      </w:r>
+      <w:proofErr w:type="spellStart"/>
+      <w:r>
+        <w:rPr>
+          <w:rFonts w:ascii="Preeti" w:hAnsi="Preeti"/>
+          <w:b/>
+          <w:bCs/>
+          <w:sz w:val="40"/>
+          <w:szCs w:val="40"/>
+        </w:rPr>
+        <w:t>s'n</w:t>
+      </w:r>
+      <w:proofErr w:type="spellEnd"/>
     </w:p>
     <w:p>
       <w:pPr>
@@ -776,8 +741,9 @@
           <w:sz w:val="28"/>
           <w:szCs w:val="28"/>
         </w:rPr>
-        <w:t xml:space="preserve">/Tggu/–&amp;, </w:t>
-      </w:r>
+        <w:t>/</w:t>
+      </w:r>
+      <w:proofErr w:type="spellStart"/>
       <w:r>
         <w:rPr>
           <w:rFonts w:ascii="Preeti" w:hAnsi="Preeti"/>
@@ -785,8 +751,29 @@
           <w:sz w:val="28"/>
           <w:szCs w:val="28"/>
         </w:rPr>
+        <w:t>Tggu</w:t>
+      </w:r>
+      <w:proofErr w:type="spellEnd"/>
+      <w:r>
+        <w:rPr>
+          <w:rFonts w:ascii="Preeti" w:hAnsi="Preeti"/>
+          <w:b/>
+          <w:sz w:val="28"/>
+          <w:szCs w:val="28"/>
+        </w:rPr>
+        <w:t xml:space="preserve">/–&amp;, </w:t>
+      </w:r>
+      <w:proofErr w:type="spellStart"/>
+      <w:r>
+        <w:rPr>
+          <w:rFonts w:ascii="Preeti" w:hAnsi="Preeti"/>
+          <w:b/>
+          <w:sz w:val="28"/>
+          <w:szCs w:val="28"/>
+        </w:rPr>
         <w:t>lrtjg</w:t>
       </w:r>
+      <w:proofErr w:type="spellEnd"/>
     </w:p>
     <w:p>
       <w:pPr>
@@ -808,7 +795,7 @@
           <w:szCs w:val="28"/>
           <w:u w:val="single"/>
         </w:rPr>
-        <w:t>k|yd</w:t>
+        <w:t>bf];|f]</w:t>
       </w:r>
       <w:r>
         <w:rPr>
@@ -818,8 +805,9 @@
           <w:szCs w:val="28"/>
           <w:u w:val="single"/>
         </w:rPr>
-        <w:t xml:space="preserve"> q}d</w:t>
-      </w:r>
+        <w:t xml:space="preserve"> q}</w:t>
+      </w:r>
+      <w:proofErr w:type="spellStart"/>
       <w:r>
         <w:rPr>
           <w:rFonts w:ascii="Preeti" w:hAnsi="Preeti"/>
@@ -828,7 +816,50 @@
           <w:szCs w:val="28"/>
           <w:u w:val="single"/>
         </w:rPr>
-        <w:t>fl;s k/LIff–@)*</w:t>
+        <w:t>d</w:t>
+      </w:r>
+      <w:r>
+        <w:rPr>
+          <w:rFonts w:ascii="Preeti" w:hAnsi="Preeti"/>
+          <w:b/>
+          <w:sz w:val="28"/>
+          <w:szCs w:val="28"/>
+          <w:u w:val="single"/>
+        </w:rPr>
+        <w:t>fl;s</w:t>
+      </w:r>
+      <w:proofErr w:type="spellEnd"/>
+      <w:r>
+        <w:rPr>
+          <w:rFonts w:ascii="Preeti" w:hAnsi="Preeti"/>
+          <w:b/>
+          <w:sz w:val="28"/>
+          <w:szCs w:val="28"/>
+          <w:u w:val="single"/>
+        </w:rPr>
+        <w:t xml:space="preserve"> k/</w:t>
+      </w:r>
+      <w:proofErr w:type="spellStart"/>
+      <w:r>
+        <w:rPr>
+          <w:rFonts w:ascii="Preeti" w:hAnsi="Preeti"/>
+          <w:b/>
+          <w:sz w:val="28"/>
+          <w:szCs w:val="28"/>
+          <w:u w:val="single"/>
+        </w:rPr>
+        <w:t>LIff</w:t>
+      </w:r>
+      <w:proofErr w:type="spellEnd"/>
+      <w:r>
+        <w:rPr>
+          <w:rFonts w:ascii="Preeti" w:hAnsi="Preeti"/>
+          <w:b/>
+          <w:sz w:val="28"/>
+          <w:szCs w:val="28"/>
+          <w:u w:val="single"/>
+        </w:rPr>
+        <w:t>–@)*</w:t>
       </w:r>
       <w:r>
         <w:rPr>
@@ -850,6 +881,7 @@
           <w:lang w:eastAsia="zh-CN"/>
         </w:rPr>
       </w:pPr>
+      <w:proofErr w:type="spellStart"/>
       <w:r>
         <w:rPr>
           <w:rFonts w:ascii="Preeti" w:hAnsi="Preeti"/>
@@ -859,6 +891,7 @@
         </w:rPr>
         <w:t>sIff</w:t>
       </w:r>
+      <w:proofErr w:type="spellEnd"/>
       <w:r>
         <w:rPr>
           <w:rFonts w:ascii="Preeti" w:hAnsi="Preeti" w:cs="Times New Roman"/>
@@ -958,17 +991,38 @@
           <w:sz w:val="28"/>
           <w:szCs w:val="28"/>
         </w:rPr>
-        <w:t>k"0f{f</w:t>
-      </w:r>
-      <w:r>
-        <w:rPr>
-          <w:rFonts w:ascii="Preeti" w:hAnsi="Preeti" w:cs="Times New Roman"/>
+        <w:t>k"0f{</w:t>
+      </w:r>
+      <w:proofErr w:type="spellStart"/>
+      <w:r>
+        <w:rPr>
+          <w:rFonts w:ascii="Preeti" w:hAnsi="Preeti"/>
           <w:b/>
           <w:sz w:val="28"/>
           <w:szCs w:val="28"/>
-          <w:lang w:eastAsia="zh-CN"/>
-        </w:rPr>
-        <w:t xml:space="preserve">Í  – </w:t>
+        </w:rPr>
+        <w:t>f</w:t>
+      </w:r>
+      <w:r>
+        <w:rPr>
+          <w:rFonts w:ascii="Preeti" w:hAnsi="Preeti" w:cs="Times New Roman"/>
+          <w:b/>
+          <w:sz w:val="28"/>
+          <w:szCs w:val="28"/>
+          <w:lang w:eastAsia="zh-CN"/>
+        </w:rPr>
+        <w:t>Í</w:t>
+      </w:r>
+      <w:proofErr w:type="spellEnd"/>
+      <w:r>
+        <w:rPr>
+          <w:rFonts w:ascii="Preeti" w:hAnsi="Preeti" w:cs="Times New Roman"/>
+          <w:b/>
+          <w:sz w:val="28"/>
+          <w:szCs w:val="28"/>
+          <w:lang w:eastAsia="zh-CN"/>
+        </w:rPr>
+        <w:t xml:space="preserve">  – </w:t>
       </w:r>
     </w:p>
     <w:p>
@@ -983,6 +1037,7 @@
           <w:lang w:eastAsia="zh-CN"/>
         </w:rPr>
       </w:pPr>
+      <w:proofErr w:type="spellStart"/>
       <w:r>
         <w:rPr>
           <w:rFonts w:ascii="Preeti" w:hAnsi="Preeti" w:cs="Arial"/>
@@ -994,6 +1049,7 @@
         </w:rPr>
         <w:t>ljifo</w:t>
       </w:r>
+      <w:proofErr w:type="spellEnd"/>
       <w:r>
         <w:rPr>
           <w:rFonts w:ascii="Preeti" w:hAnsi="Preeti"/>
@@ -1011,18 +1067,20 @@
           <w:szCs w:val="32"/>
           <w:lang w:eastAsia="zh-CN"/>
         </w:rPr>
-        <w:t>g]kfnL</w:t>
-      </w:r>
-      <w:r>
-        <w:rPr>
-          <w:rFonts w:ascii="Preeti" w:hAnsi="Preeti"/>
+        <w:t>g]</w:t>
+      </w:r>
+      <w:proofErr w:type="spellStart"/>
+      <w:r>
+        <w:rPr>
+          <w:rFonts w:ascii="Preeti" w:hAnsi="Preeti" w:cs="Times New Roman"/>
           <w:b/>
           <w:sz w:val="32"/>
           <w:szCs w:val="32"/>
-        </w:rPr>
-        <w:tab/>
-        <w:t>;fdfhLs</w:t>
-      </w:r>
+          <w:lang w:eastAsia="zh-CN"/>
+        </w:rPr>
+        <w:t>kfnL</w:t>
+      </w:r>
+      <w:proofErr w:type="spellEnd"/>
       <w:r>
         <w:rPr>
           <w:rFonts w:ascii="Preeti" w:hAnsi="Preeti"/>
@@ -1031,7 +1089,9 @@
           <w:szCs w:val="32"/>
         </w:rPr>
         <w:tab/>
-      </w:r>
+        <w:t>;</w:t>
+      </w:r>
+      <w:proofErr w:type="spellStart"/>
       <w:r>
         <w:rPr>
           <w:rFonts w:ascii="Preeti" w:hAnsi="Preeti"/>
@@ -1039,56 +1099,9 @@
           <w:sz w:val="32"/>
           <w:szCs w:val="32"/>
         </w:rPr>
-        <w:tab/>
-      </w:r>
-      <w:r>
-        <w:rPr>
-          <w:rFonts w:ascii="Preeti" w:hAnsi="Preeti"/>
-          <w:b/>
-          <w:sz w:val="32"/>
-          <w:szCs w:val="32"/>
-        </w:rPr>
-        <w:tab/>
-      </w:r>
-      <w:r>
-        <w:rPr>
-          <w:rFonts w:ascii="Preeti" w:hAnsi="Preeti"/>
-          <w:b/>
-          <w:sz w:val="32"/>
-          <w:szCs w:val="32"/>
-        </w:rPr>
-        <w:tab/>
-      </w:r>
-      <w:r>
-        <w:rPr>
-          <w:rFonts w:ascii="Preeti" w:hAnsi="Preeti"/>
-          <w:b/>
-          <w:sz w:val="32"/>
-          <w:szCs w:val="32"/>
-        </w:rPr>
-        <w:tab/>
-        <w:t xml:space="preserve">     </w:t>
-      </w:r>
-      <w:r>
-        <w:rPr>
-          <w:rFonts w:ascii="Preeti" w:hAnsi="Preeti" w:cs="Times New Roman"/>
-          <w:b/>
-          <w:sz w:val="28"/>
-          <w:szCs w:val="28"/>
-          <w:lang w:eastAsia="zh-CN"/>
-        </w:rPr>
-        <w:t>pQL0f{fÍ</w:t>
-      </w:r>
-      <w:r>
-        <w:rPr>
-          <w:rFonts w:ascii="Preeti" w:hAnsi="Preeti" w:cs="Times New Roman"/>
-          <w:bCs/>
-          <w:sz w:val="28"/>
-          <w:szCs w:val="28"/>
-          <w:lang w:eastAsia="zh-CN"/>
-        </w:rPr>
-        <w:t>–</w:t>
-      </w:r>
+        <w:t>fdfhLs</w:t>
+      </w:r>
+      <w:proofErr w:type="spellEnd"/>
       <w:r>
         <w:rPr>
           <w:rFonts w:ascii="Preeti" w:hAnsi="Preeti" w:cs="Times New Roman"/>

</xml_diff>